<commit_message>
Changes to lab 4
</commit_message>
<xml_diff>
--- a/Laboratorios/Laboratorio4/Plan15/Word y Astah/POOB-L04-2025-01.docx
+++ b/Laboratorios/Laboratorio4/Plan15/Word y Astah/POOB-L04-2025-01.docx
@@ -619,27 +619,7 @@
           <w:sz w:val="14"/>
           <w:szCs w:val="14"/>
         </w:rPr>
-        <w:t xml:space="preserve">[En lab04.doc,  Plan15.asta y </w:t>
-      </w:r>
-      <w:proofErr w:type="spellStart"/>
-      <w:r>
-        <w:rPr>
-          <w:b/>
-          <w:color w:val="FF0000"/>
-          <w:sz w:val="14"/>
-          <w:szCs w:val="14"/>
-        </w:rPr>
-        <w:t>BlueJ</w:t>
-      </w:r>
-      <w:proofErr w:type="spellEnd"/>
-      <w:r>
-        <w:rPr>
-          <w:b/>
-          <w:color w:val="FF0000"/>
-          <w:sz w:val="14"/>
-          <w:szCs w:val="14"/>
-        </w:rPr>
-        <w:t xml:space="preserve"> </w:t>
+        <w:t xml:space="preserve">[En lab04.doc,  Plan15.asta y BlueJ </w:t>
       </w:r>
       <w:proofErr w:type="spellStart"/>
       <w:r>
@@ -2143,7 +2123,15 @@
       </w:r>
       <w:proofErr w:type="spellEnd"/>
       <w:r>
-        <w:t xml:space="preserve"> y TreeMap) es también la clase Plan15, pero a través de sus métodos addCourse() y addCore().</w:t>
+        <w:t xml:space="preserve"> y </w:t>
+      </w:r>
+      <w:proofErr w:type="spellStart"/>
+      <w:r>
+        <w:t>TreeMap</w:t>
+      </w:r>
+      <w:proofErr w:type="spellEnd"/>
+      <w:r>
+        <w:t>) es también la clase Plan15, pero a través de sus métodos addCourse() y addCore().</w:t>
       </w:r>
     </w:p>
     <w:p>
@@ -2180,7 +2168,15 @@
       </w:r>
       <w:proofErr w:type="spellEnd"/>
       <w:r>
-        <w:t xml:space="preserve"> como al TreeMap&lt;</w:t>
+        <w:t xml:space="preserve"> como al </w:t>
+      </w:r>
+      <w:proofErr w:type="spellStart"/>
+      <w:r>
+        <w:t>TreeMap</w:t>
+      </w:r>
+      <w:proofErr w:type="spellEnd"/>
+      <w:r>
+        <w:t>&lt;</w:t>
       </w:r>
       <w:proofErr w:type="spellStart"/>
       <w:r>
@@ -2487,7 +2483,7 @@
           <w:color w:val="FF0000"/>
         </w:rPr>
         <w:drawing>
-          <wp:anchor distT="0" distB="0" distL="114300" distR="114300" simplePos="0" relativeHeight="251668480" behindDoc="0" locked="0" layoutInCell="1" allowOverlap="1" wp14:anchorId="3C48D7DE" wp14:editId="580E69A8">
+          <wp:anchor distT="0" distB="0" distL="114300" distR="114300" simplePos="0" relativeHeight="251668480" behindDoc="0" locked="0" layoutInCell="1" allowOverlap="1" wp14:anchorId="3C48D7DE" wp14:editId="11436897">
             <wp:simplePos x="0" y="0"/>
             <wp:positionH relativeFrom="margin">
               <wp:align>left</wp:align>
@@ -2570,7 +2566,7 @@
           <w:color w:val="FF0000"/>
         </w:rPr>
         <w:drawing>
-          <wp:anchor distT="0" distB="0" distL="114300" distR="114300" simplePos="0" relativeHeight="251669504" behindDoc="0" locked="0" layoutInCell="1" allowOverlap="1" wp14:anchorId="5EDD42E2" wp14:editId="041295ED">
+          <wp:anchor distT="0" distB="0" distL="114300" distR="114300" simplePos="0" relativeHeight="251669504" behindDoc="0" locked="0" layoutInCell="1" allowOverlap="1" wp14:anchorId="5EDD42E2" wp14:editId="1DDBB88B">
             <wp:simplePos x="0" y="0"/>
             <wp:positionH relativeFrom="margin">
               <wp:align>left</wp:align>
@@ -2786,12 +2782,21 @@
       <w:r>
         <w:t xml:space="preserve"> es </w:t>
       </w:r>
+      <w:proofErr w:type="spellStart"/>
       <w:r>
         <w:rPr>
           <w:b/>
           <w:bCs/>
         </w:rPr>
-        <w:t>addCourse()</w:t>
+        <w:t>addCourse</w:t>
+      </w:r>
+      <w:proofErr w:type="spellEnd"/>
+      <w:r>
+        <w:rPr>
+          <w:b/>
+          <w:bCs/>
+        </w:rPr>
+        <w:t>()</w:t>
       </w:r>
       <w:r>
         <w:t xml:space="preserve"> y para </w:t>
@@ -2857,7 +2862,7 @@
           <w:noProof/>
         </w:rPr>
         <w:drawing>
-          <wp:anchor distT="0" distB="0" distL="114300" distR="114300" simplePos="0" relativeHeight="251671552" behindDoc="0" locked="0" layoutInCell="1" allowOverlap="1" wp14:anchorId="350F52AE" wp14:editId="5D864BB0">
+          <wp:anchor distT="0" distB="0" distL="114300" distR="114300" simplePos="0" relativeHeight="251671552" behindDoc="0" locked="0" layoutInCell="1" allowOverlap="1" wp14:anchorId="350F52AE" wp14:editId="4F41796A">
             <wp:simplePos x="0" y="0"/>
             <wp:positionH relativeFrom="column">
               <wp:posOffset>689610</wp:posOffset>
@@ -3197,7 +3202,7 @@
           <w:noProof/>
         </w:rPr>
         <w:drawing>
-          <wp:anchor distT="0" distB="0" distL="114300" distR="114300" simplePos="0" relativeHeight="251673600" behindDoc="0" locked="0" layoutInCell="1" allowOverlap="1" wp14:anchorId="68B5E3DD" wp14:editId="47D1FA90">
+          <wp:anchor distT="0" distB="0" distL="114300" distR="114300" simplePos="0" relativeHeight="251673600" behindDoc="0" locked="0" layoutInCell="1" allowOverlap="1" wp14:anchorId="68B5E3DD" wp14:editId="75E78E0D">
             <wp:simplePos x="0" y="0"/>
             <wp:positionH relativeFrom="page">
               <wp:align>right</wp:align>
@@ -3257,7 +3262,7 @@
           <w:noProof/>
         </w:rPr>
         <w:drawing>
-          <wp:anchor distT="0" distB="0" distL="114300" distR="114300" simplePos="0" relativeHeight="251672576" behindDoc="0" locked="0" layoutInCell="1" allowOverlap="1" wp14:anchorId="219FE6C0" wp14:editId="63978B90">
+          <wp:anchor distT="0" distB="0" distL="114300" distR="114300" simplePos="0" relativeHeight="251672576" behindDoc="0" locked="0" layoutInCell="1" allowOverlap="1" wp14:anchorId="219FE6C0" wp14:editId="042AB828">
             <wp:simplePos x="0" y="0"/>
             <wp:positionH relativeFrom="margin">
               <wp:align>left</wp:align>
@@ -3424,7 +3429,7 @@
           <w:noProof/>
         </w:rPr>
         <w:drawing>
-          <wp:anchor distT="0" distB="0" distL="114300" distR="114300" simplePos="0" relativeHeight="251674624" behindDoc="0" locked="0" layoutInCell="1" allowOverlap="1" wp14:anchorId="281C532E" wp14:editId="65F0D7E6">
+          <wp:anchor distT="0" distB="0" distL="114300" distR="114300" simplePos="0" relativeHeight="251674624" behindDoc="0" locked="0" layoutInCell="1" allowOverlap="1" wp14:anchorId="281C532E" wp14:editId="1A853ABA">
             <wp:simplePos x="0" y="0"/>
             <wp:positionH relativeFrom="column">
               <wp:posOffset>-242869</wp:posOffset>
@@ -3667,21 +3672,7 @@
         <w:rPr>
           <w:b/>
         </w:rPr>
-        <w:t xml:space="preserve">¿Y si el </w:t>
-      </w:r>
-      <w:proofErr w:type="spellStart"/>
-      <w:r>
-        <w:rPr>
-          <w:b/>
-        </w:rPr>
-        <w:t>portage</w:t>
-      </w:r>
-      <w:proofErr w:type="spellEnd"/>
-      <w:r>
-        <w:rPr>
-          <w:b/>
-        </w:rPr>
-        <w:t xml:space="preserve"> no está entre 0 y 100?</w:t>
+        <w:t>¿Y si el portage no está entre 0 y 100?</w:t>
       </w:r>
     </w:p>
     <w:p>
@@ -3775,10 +3766,13 @@
         <w:spacing w:after="235"/>
       </w:pPr>
       <w:r>
-        <w:t>Queremos probar qué pasa si intentamos agregar un núcleo con un curso que no existe. La prueba sería</w:t>
-      </w:r>
-      <w:r>
-        <w:t>:</w:t>
+        <w:t xml:space="preserve">Lo que sucede en este momento es lo siguiente, se añade correctamente, sin </w:t>
+      </w:r>
+      <w:r>
+        <w:t>embargo,</w:t>
+      </w:r>
+      <w:r>
+        <w:t xml:space="preserve"> esto es incorrecto ya que no verifica si es lo que el usuario quiere en caso de un error.</w:t>
       </w:r>
     </w:p>
     <w:p>
@@ -3787,6 +3781,43 @@
         <w:spacing w:after="235"/>
         <w:ind w:left="1065" w:firstLine="0"/>
       </w:pPr>
+      <w:r>
+        <w:drawing>
+          <wp:inline distT="0" distB="0" distL="0" distR="0" wp14:anchorId="1792A0B4" wp14:editId="1D762CBD">
+            <wp:extent cx="1999464" cy="2020077"/>
+            <wp:effectExtent l="0" t="0" r="1270" b="0"/>
+            <wp:docPr id="197808480" name="Imagen 1" descr="Interfaz de usuario gráfica, Texto, Aplicación, Correo electrónico&#10;&#10;El contenido generado por IA puede ser incorrecto."/>
+            <wp:cNvGraphicFramePr>
+              <a:graphicFrameLocks xmlns:a="http://schemas.openxmlformats.org/drawingml/2006/main" noChangeAspect="1"/>
+            </wp:cNvGraphicFramePr>
+            <a:graphic xmlns:a="http://schemas.openxmlformats.org/drawingml/2006/main">
+              <a:graphicData uri="http://schemas.openxmlformats.org/drawingml/2006/picture">
+                <pic:pic xmlns:pic="http://schemas.openxmlformats.org/drawingml/2006/picture">
+                  <pic:nvPicPr>
+                    <pic:cNvPr id="197808480" name="Imagen 1" descr="Interfaz de usuario gráfica, Texto, Aplicación, Correo electrónico&#10;&#10;El contenido generado por IA puede ser incorrecto."/>
+                    <pic:cNvPicPr/>
+                  </pic:nvPicPr>
+                  <pic:blipFill>
+                    <a:blip r:embed="rId34"/>
+                    <a:stretch>
+                      <a:fillRect/>
+                    </a:stretch>
+                  </pic:blipFill>
+                  <pic:spPr>
+                    <a:xfrm>
+                      <a:off x="0" y="0"/>
+                      <a:ext cx="2005112" cy="2025784"/>
+                    </a:xfrm>
+                    <a:prstGeom prst="rect">
+                      <a:avLst/>
+                    </a:prstGeom>
+                  </pic:spPr>
+                </pic:pic>
+              </a:graphicData>
+            </a:graphic>
+          </wp:inline>
+        </w:drawing>
+      </w:r>
     </w:p>
     <w:p>
       <w:pPr>
@@ -3805,43 +3836,18 @@
         <w:spacing w:after="235"/>
       </w:pPr>
       <w:r>
-        <w:t xml:space="preserve">El método </w:t>
-      </w:r>
-      <w:r>
-        <w:t>addCore(...) en la clase Plan15</w:t>
-      </w:r>
-      <w:r>
-        <w:t xml:space="preserve"> e</w:t>
-      </w:r>
-      <w:r>
-        <w:t>s el encargado de crear relaciones entre cursos, y debe validar que la unidad básica exista.</w:t>
-      </w:r>
-    </w:p>
-    <w:p>
-      <w:pPr>
-        <w:pStyle w:val="Prrafodelista"/>
-        <w:numPr>
-          <w:ilvl w:val="0"/>
-          <w:numId w:val="16"/>
-        </w:numPr>
+        <w:t>El método addCore es el responsable de validar si los cursos asociados al núcleo existen en el sistema. Si alguno de los cursos no se encuentra registrado, debe lanzar una excepción con el mensaje correspondiente, como se hizo en el código con la verificación del curso inexistente. Esta excepción debe ser propagada hacia los métodos que gestionan la lógica de la aplicación, como los controladores o la interfaz gráfica.</w:t>
+      </w:r>
+    </w:p>
+    <w:p>
+      <w:pPr>
         <w:spacing w:after="235"/>
       </w:pPr>
-      <w:r>
-        <w:t>El método del GUI que llama a addCore(...), como actionAdd() en Plan15GUI, debe capturar la excepción y mostrársela al usuario.</w:t>
-      </w:r>
-    </w:p>
-    <w:p>
-      <w:pPr>
-        <w:pStyle w:val="Prrafodelista"/>
-        <w:numPr>
-          <w:ilvl w:val="0"/>
-          <w:numId w:val="16"/>
-        </w:numPr>
+    </w:p>
+    <w:p>
+      <w:pPr>
         <w:spacing w:after="235"/>
       </w:pPr>
-      <w:r>
-        <w:t>Plan15GUI.actionAdd() debería mostrar el mensaje mediante un JOptionPane cuando atrape la excepción Plan15Exception.</w:t>
-      </w:r>
     </w:p>
     <w:p>
       <w:pPr>
@@ -3853,7 +3859,7 @@
         <w:spacing w:after="235"/>
       </w:pPr>
       <w:r>
-        <w:t xml:space="preserve">La construcción propuesta: </w:t>
+        <w:t>El método que proponemos:</w:t>
       </w:r>
     </w:p>
     <w:p>
@@ -3862,56 +3868,228 @@
         <w:spacing w:after="235"/>
         <w:ind w:left="1065" w:firstLine="0"/>
       </w:pPr>
+      <w:r>
+        <w:drawing>
+          <wp:anchor distT="0" distB="0" distL="114300" distR="114300" simplePos="0" relativeHeight="251683840" behindDoc="0" locked="0" layoutInCell="1" allowOverlap="1" wp14:anchorId="39BBB099" wp14:editId="22BB758F">
+            <wp:simplePos x="0" y="0"/>
+            <wp:positionH relativeFrom="margin">
+              <wp:align>left</wp:align>
+            </wp:positionH>
+            <wp:positionV relativeFrom="paragraph">
+              <wp:posOffset>141255</wp:posOffset>
+            </wp:positionV>
+            <wp:extent cx="2327910" cy="1597025"/>
+            <wp:effectExtent l="0" t="0" r="0" b="3175"/>
+            <wp:wrapSquare wrapText="bothSides"/>
+            <wp:docPr id="1364489863" name="Imagen 1" descr="Interfaz de usuario gráfica, Texto, Aplicación, Correo electrónico&#10;&#10;El contenido generado por IA puede ser incorrecto."/>
+            <wp:cNvGraphicFramePr>
+              <a:graphicFrameLocks xmlns:a="http://schemas.openxmlformats.org/drawingml/2006/main" noChangeAspect="1"/>
+            </wp:cNvGraphicFramePr>
+            <a:graphic xmlns:a="http://schemas.openxmlformats.org/drawingml/2006/main">
+              <a:graphicData uri="http://schemas.openxmlformats.org/drawingml/2006/picture">
+                <pic:pic xmlns:pic="http://schemas.openxmlformats.org/drawingml/2006/picture">
+                  <pic:nvPicPr>
+                    <pic:cNvPr id="1364489863" name="Imagen 1" descr="Interfaz de usuario gráfica, Texto, Aplicación, Correo electrónico&#10;&#10;El contenido generado por IA puede ser incorrecto."/>
+                    <pic:cNvPicPr/>
+                  </pic:nvPicPr>
+                  <pic:blipFill>
+                    <a:blip r:embed="rId35" cstate="print">
+                      <a:extLst>
+                        <a:ext uri="{28A0092B-C50C-407E-A947-70E740481C1C}">
+                          <a14:useLocalDpi xmlns:a14="http://schemas.microsoft.com/office/drawing/2010/main" val="0"/>
+                        </a:ext>
+                      </a:extLst>
+                    </a:blip>
+                    <a:stretch>
+                      <a:fillRect/>
+                    </a:stretch>
+                  </pic:blipFill>
+                  <pic:spPr>
+                    <a:xfrm>
+                      <a:off x="0" y="0"/>
+                      <a:ext cx="2327910" cy="1597025"/>
+                    </a:xfrm>
+                    <a:prstGeom prst="rect">
+                      <a:avLst/>
+                    </a:prstGeom>
+                  </pic:spPr>
+                </pic:pic>
+              </a:graphicData>
+            </a:graphic>
+          </wp:anchor>
+        </w:drawing>
+      </w:r>
     </w:p>
     <w:p>
       <w:pPr>
         <w:spacing w:after="235"/>
         <w:ind w:left="705" w:firstLine="0"/>
       </w:pPr>
+      <w:r>
+        <w:drawing>
+          <wp:anchor distT="0" distB="0" distL="114300" distR="114300" simplePos="0" relativeHeight="251682816" behindDoc="0" locked="0" layoutInCell="1" allowOverlap="1" wp14:anchorId="1A10E893" wp14:editId="5EFBC871">
+            <wp:simplePos x="0" y="0"/>
+            <wp:positionH relativeFrom="page">
+              <wp:align>right</wp:align>
+            </wp:positionH>
+            <wp:positionV relativeFrom="paragraph">
+              <wp:posOffset>192017</wp:posOffset>
+            </wp:positionV>
+            <wp:extent cx="4718180" cy="1206410"/>
+            <wp:effectExtent l="0" t="0" r="6350" b="0"/>
+            <wp:wrapSquare wrapText="bothSides"/>
+            <wp:docPr id="1604565036" name="Imagen 1" descr="Texto&#10;&#10;El contenido generado por IA puede ser incorrecto."/>
+            <wp:cNvGraphicFramePr>
+              <a:graphicFrameLocks xmlns:a="http://schemas.openxmlformats.org/drawingml/2006/main" noChangeAspect="1"/>
+            </wp:cNvGraphicFramePr>
+            <a:graphic xmlns:a="http://schemas.openxmlformats.org/drawingml/2006/main">
+              <a:graphicData uri="http://schemas.openxmlformats.org/drawingml/2006/picture">
+                <pic:pic xmlns:pic="http://schemas.openxmlformats.org/drawingml/2006/picture">
+                  <pic:nvPicPr>
+                    <pic:cNvPr id="1604565036" name="Imagen 1" descr="Texto&#10;&#10;El contenido generado por IA puede ser incorrecto."/>
+                    <pic:cNvPicPr/>
+                  </pic:nvPicPr>
+                  <pic:blipFill>
+                    <a:blip r:embed="rId36">
+                      <a:extLst>
+                        <a:ext uri="{28A0092B-C50C-407E-A947-70E740481C1C}">
+                          <a14:useLocalDpi xmlns:a14="http://schemas.microsoft.com/office/drawing/2010/main" val="0"/>
+                        </a:ext>
+                      </a:extLst>
+                    </a:blip>
+                    <a:stretch>
+                      <a:fillRect/>
+                    </a:stretch>
+                  </pic:blipFill>
+                  <pic:spPr>
+                    <a:xfrm>
+                      <a:off x="0" y="0"/>
+                      <a:ext cx="4718180" cy="1206410"/>
+                    </a:xfrm>
+                    <a:prstGeom prst="rect">
+                      <a:avLst/>
+                    </a:prstGeom>
+                  </pic:spPr>
+                </pic:pic>
+              </a:graphicData>
+            </a:graphic>
+            <wp14:sizeRelH relativeFrom="margin">
+              <wp14:pctWidth>0</wp14:pctWidth>
+            </wp14:sizeRelH>
+            <wp14:sizeRelV relativeFrom="margin">
+              <wp14:pctHeight>0</wp14:pctHeight>
+            </wp14:sizeRelV>
+          </wp:anchor>
+        </w:drawing>
+      </w:r>
     </w:p>
     <w:p>
       <w:pPr>
         <w:spacing w:after="235"/>
         <w:ind w:left="705" w:firstLine="0"/>
       </w:pPr>
-      <w:r>
-        <w:t>4.</w:t>
-      </w:r>
     </w:p>
     <w:p>
       <w:pPr>
         <w:spacing w:after="235"/>
         <w:ind w:left="705" w:firstLine="0"/>
       </w:pPr>
+      <w:r>
+        <w:t>4.</w:t>
+      </w:r>
+      <w:r>
+        <w:t>Ahora en BlueJ:</w:t>
+      </w:r>
     </w:p>
     <w:p>
       <w:pPr>
         <w:spacing w:after="235"/>
         <w:ind w:left="705" w:firstLine="0"/>
       </w:pPr>
+      <w:r>
+        <w:drawing>
+          <wp:inline distT="0" distB="0" distL="0" distR="0" wp14:anchorId="5B9B030D" wp14:editId="21FF9DB7">
+            <wp:extent cx="1884784" cy="1898622"/>
+            <wp:effectExtent l="0" t="0" r="1270" b="6985"/>
+            <wp:docPr id="726446683" name="Imagen 1" descr="Interfaz de usuario gráfica, Texto, Aplicación&#10;&#10;El contenido generado por IA puede ser incorrecto."/>
+            <wp:cNvGraphicFramePr>
+              <a:graphicFrameLocks xmlns:a="http://schemas.openxmlformats.org/drawingml/2006/main" noChangeAspect="1"/>
+            </wp:cNvGraphicFramePr>
+            <a:graphic xmlns:a="http://schemas.openxmlformats.org/drawingml/2006/main">
+              <a:graphicData uri="http://schemas.openxmlformats.org/drawingml/2006/picture">
+                <pic:pic xmlns:pic="http://schemas.openxmlformats.org/drawingml/2006/picture">
+                  <pic:nvPicPr>
+                    <pic:cNvPr id="726446683" name="Imagen 1" descr="Interfaz de usuario gráfica, Texto, Aplicación&#10;&#10;El contenido generado por IA puede ser incorrecto."/>
+                    <pic:cNvPicPr/>
+                  </pic:nvPicPr>
+                  <pic:blipFill>
+                    <a:blip r:embed="rId37"/>
+                    <a:stretch>
+                      <a:fillRect/>
+                    </a:stretch>
+                  </pic:blipFill>
+                  <pic:spPr>
+                    <a:xfrm>
+                      <a:off x="0" y="0"/>
+                      <a:ext cx="1894631" cy="1908541"/>
+                    </a:xfrm>
+                    <a:prstGeom prst="rect">
+                      <a:avLst/>
+                    </a:prstGeom>
+                  </pic:spPr>
+                </pic:pic>
+              </a:graphicData>
+            </a:graphic>
+          </wp:inline>
+        </w:drawing>
+      </w:r>
     </w:p>
     <w:p>
       <w:pPr>
         <w:spacing w:after="235"/>
-        <w:ind w:left="705" w:firstLine="0"/>
+        <w:ind w:left="0" w:firstLine="0"/>
       </w:pPr>
     </w:p>
     <w:p>
       <w:pPr>
         <w:spacing w:after="235"/>
-        <w:ind w:left="705" w:firstLine="0"/>
+        <w:ind w:left="0" w:firstLine="0"/>
       </w:pPr>
     </w:p>
     <w:p>
       <w:pPr>
         <w:spacing w:after="235"/>
-        <w:ind w:left="705" w:firstLine="0"/>
+        <w:ind w:left="0" w:firstLine="0"/>
       </w:pPr>
     </w:p>
     <w:p>
       <w:pPr>
         <w:spacing w:after="235"/>
-        <w:ind w:left="705" w:firstLine="0"/>
+        <w:ind w:left="0" w:firstLine="0"/>
+      </w:pPr>
+    </w:p>
+    <w:p>
+      <w:pPr>
+        <w:spacing w:after="235"/>
+        <w:ind w:left="0" w:firstLine="0"/>
+      </w:pPr>
+    </w:p>
+    <w:p>
+      <w:pPr>
+        <w:spacing w:after="235"/>
+        <w:ind w:left="0" w:firstLine="0"/>
+      </w:pPr>
+    </w:p>
+    <w:p>
+      <w:pPr>
+        <w:spacing w:after="235"/>
+        <w:ind w:left="0" w:firstLine="0"/>
+      </w:pPr>
+    </w:p>
+    <w:p>
+      <w:pPr>
+        <w:spacing w:after="235"/>
+        <w:ind w:left="0" w:firstLine="0"/>
       </w:pPr>
     </w:p>
     <w:p>
@@ -3923,13 +4101,8 @@
         </w:rPr>
       </w:pPr>
       <w:r>
-        <w:t xml:space="preserve">Apartado </w:t>
-      </w:r>
-      <w:r>
-        <w:t>b</w:t>
-      </w:r>
-      <w:r>
-        <w:t xml:space="preserve">) </w:t>
+        <w:lastRenderedPageBreak/>
+        <w:t xml:space="preserve">Apartado b) </w:t>
       </w:r>
       <w:r>
         <w:rPr>
@@ -3969,6 +4142,7 @@
       <w:r>
         <w:rPr>
           <w:bCs/>
+          <w:noProof/>
         </w:rPr>
         <w:drawing>
           <wp:inline distT="0" distB="0" distL="0" distR="0" wp14:anchorId="629A8358" wp14:editId="2EC6A3C0">
@@ -3986,7 +4160,7 @@
                     <pic:cNvPicPr/>
                   </pic:nvPicPr>
                   <pic:blipFill>
-                    <a:blip r:embed="rId34"/>
+                    <a:blip r:embed="rId38"/>
                     <a:stretch>
                       <a:fillRect/>
                     </a:stretch>
@@ -4043,8 +4217,11 @@
         <w:ind w:left="1065" w:firstLine="0"/>
       </w:pPr>
       <w:r>
+        <w:rPr>
+          <w:noProof/>
+        </w:rPr>
         <w:drawing>
-          <wp:anchor distT="0" distB="0" distL="114300" distR="114300" simplePos="0" relativeHeight="251677696" behindDoc="0" locked="0" layoutInCell="1" allowOverlap="1" wp14:anchorId="534B22F9" wp14:editId="413652DB">
+          <wp:anchor distT="0" distB="0" distL="114300" distR="114300" simplePos="0" relativeHeight="251677696" behindDoc="0" locked="0" layoutInCell="1" allowOverlap="1" wp14:anchorId="534B22F9" wp14:editId="561C6616">
             <wp:simplePos x="0" y="0"/>
             <wp:positionH relativeFrom="column">
               <wp:posOffset>445135</wp:posOffset>
@@ -4067,7 +4244,7 @@
                     <pic:cNvPicPr/>
                   </pic:nvPicPr>
                   <pic:blipFill>
-                    <a:blip r:embed="rId35" cstate="print">
+                    <a:blip r:embed="rId39" cstate="print">
                       <a:extLst>
                         <a:ext uri="{28A0092B-C50C-407E-A947-70E740481C1C}">
                           <a14:useLocalDpi xmlns:a14="http://schemas.microsoft.com/office/drawing/2010/main" val="0"/>
@@ -4129,6 +4306,9 @@
         <w:ind w:left="705" w:firstLine="0"/>
       </w:pPr>
       <w:r>
+        <w:rPr>
+          <w:noProof/>
+        </w:rPr>
         <w:drawing>
           <wp:anchor distT="0" distB="0" distL="114300" distR="114300" simplePos="0" relativeHeight="251676672" behindDoc="0" locked="0" layoutInCell="1" allowOverlap="1" wp14:anchorId="54C6EC8C" wp14:editId="0A57DCB6">
             <wp:simplePos x="0" y="0"/>
@@ -4153,7 +4333,7 @@
                     <pic:cNvPicPr/>
                   </pic:nvPicPr>
                   <pic:blipFill>
-                    <a:blip r:embed="rId36">
+                    <a:blip r:embed="rId40">
                       <a:extLst>
                         <a:ext uri="{28A0092B-C50C-407E-A947-70E740481C1C}">
                           <a14:useLocalDpi xmlns:a14="http://schemas.microsoft.com/office/drawing/2010/main" val="0"/>
@@ -4240,15 +4420,7 @@
         <w:ind w:left="705" w:firstLine="0"/>
       </w:pPr>
       <w:r>
-        <w:t xml:space="preserve">4.Ahora en </w:t>
-      </w:r>
-      <w:proofErr w:type="spellStart"/>
-      <w:r>
-        <w:t>BlueJ</w:t>
-      </w:r>
-      <w:proofErr w:type="spellEnd"/>
-      <w:r>
-        <w:t>, aparece lo que nosotros definimos anteriormente:</w:t>
+        <w:t>4.Ahora en BlueJ, aparece lo que nosotros definimos anteriormente:</w:t>
       </w:r>
     </w:p>
     <w:p>
@@ -4257,8 +4429,11 @@
         <w:ind w:left="705" w:firstLine="0"/>
       </w:pPr>
       <w:r>
+        <w:rPr>
+          <w:noProof/>
+        </w:rPr>
         <w:drawing>
-          <wp:anchor distT="0" distB="0" distL="114300" distR="114300" simplePos="0" relativeHeight="251678720" behindDoc="0" locked="0" layoutInCell="1" allowOverlap="1" wp14:anchorId="25213B29" wp14:editId="7BC49FE0">
+          <wp:anchor distT="0" distB="0" distL="114300" distR="114300" simplePos="0" relativeHeight="251678720" behindDoc="0" locked="0" layoutInCell="1" allowOverlap="1" wp14:anchorId="25213B29" wp14:editId="77ECE50F">
             <wp:simplePos x="0" y="0"/>
             <wp:positionH relativeFrom="column">
               <wp:posOffset>431165</wp:posOffset>
@@ -4281,7 +4456,7 @@
                     <pic:cNvPicPr/>
                   </pic:nvPicPr>
                   <pic:blipFill>
-                    <a:blip r:embed="rId37" cstate="print">
+                    <a:blip r:embed="rId41" cstate="print">
                       <a:extLst>
                         <a:ext uri="{28A0092B-C50C-407E-A947-70E740481C1C}">
                           <a14:useLocalDpi xmlns:a14="http://schemas.microsoft.com/office/drawing/2010/main" val="0"/>
@@ -4370,6 +4545,555 @@
     </w:p>
     <w:p>
       <w:pPr>
+        <w:spacing w:after="94" w:line="259" w:lineRule="auto"/>
+        <w:rPr>
+          <w:b/>
+        </w:rPr>
+      </w:pPr>
+      <w:r>
+        <w:t xml:space="preserve">Apartado c) </w:t>
+      </w:r>
+      <w:r>
+        <w:rPr>
+          <w:b/>
+        </w:rPr>
+        <w:t>¿Y si el portage no está entre 0 y 100?</w:t>
+      </w:r>
+    </w:p>
+    <w:p>
+      <w:pPr>
+        <w:spacing w:after="94" w:line="259" w:lineRule="auto"/>
+        <w:rPr>
+          <w:bCs/>
+        </w:rPr>
+      </w:pPr>
+      <w:r>
+        <w:rPr>
+          <w:b/>
+        </w:rPr>
+        <w:t>1.</w:t>
+      </w:r>
+      <w:r>
+        <w:rPr>
+          <w:bCs/>
+        </w:rPr>
+        <w:t>En este momento ocurre esto, basta con poner 101 y el programa falla:</w:t>
+      </w:r>
+    </w:p>
+    <w:p>
+      <w:pPr>
+        <w:spacing w:after="94" w:line="259" w:lineRule="auto"/>
+        <w:rPr>
+          <w:bCs/>
+        </w:rPr>
+      </w:pPr>
+      <w:r>
+        <w:rPr>
+          <w:bCs/>
+        </w:rPr>
+        <w:drawing>
+          <wp:inline distT="0" distB="0" distL="0" distR="0" wp14:anchorId="7AEF6BA5" wp14:editId="2D12E38C">
+            <wp:extent cx="5677677" cy="2167688"/>
+            <wp:effectExtent l="0" t="0" r="0" b="4445"/>
+            <wp:docPr id="1301714562" name="Imagen 1" descr="Texto&#10;&#10;El contenido generado por IA puede ser incorrecto."/>
+            <wp:cNvGraphicFramePr>
+              <a:graphicFrameLocks xmlns:a="http://schemas.openxmlformats.org/drawingml/2006/main" noChangeAspect="1"/>
+            </wp:cNvGraphicFramePr>
+            <a:graphic xmlns:a="http://schemas.openxmlformats.org/drawingml/2006/main">
+              <a:graphicData uri="http://schemas.openxmlformats.org/drawingml/2006/picture">
+                <pic:pic xmlns:pic="http://schemas.openxmlformats.org/drawingml/2006/picture">
+                  <pic:nvPicPr>
+                    <pic:cNvPr id="1301714562" name="Imagen 1" descr="Texto&#10;&#10;El contenido generado por IA puede ser incorrecto."/>
+                    <pic:cNvPicPr/>
+                  </pic:nvPicPr>
+                  <pic:blipFill>
+                    <a:blip r:embed="rId42"/>
+                    <a:stretch>
+                      <a:fillRect/>
+                    </a:stretch>
+                  </pic:blipFill>
+                  <pic:spPr>
+                    <a:xfrm>
+                      <a:off x="0" y="0"/>
+                      <a:ext cx="5722132" cy="2184660"/>
+                    </a:xfrm>
+                    <a:prstGeom prst="rect">
+                      <a:avLst/>
+                    </a:prstGeom>
+                  </pic:spPr>
+                </pic:pic>
+              </a:graphicData>
+            </a:graphic>
+          </wp:inline>
+        </w:drawing>
+      </w:r>
+    </w:p>
+    <w:p>
+      <w:pPr>
+        <w:spacing w:after="94" w:line="259" w:lineRule="auto"/>
+        <w:rPr>
+          <w:b/>
+        </w:rPr>
+      </w:pPr>
+    </w:p>
+    <w:p>
+      <w:pPr>
+        <w:spacing w:after="94" w:line="259" w:lineRule="auto"/>
+        <w:rPr>
+          <w:bCs/>
+        </w:rPr>
+      </w:pPr>
+      <w:r>
+        <w:rPr>
+          <w:bCs/>
+        </w:rPr>
+        <w:t>2.</w:t>
+      </w:r>
+      <w:r>
+        <w:t xml:space="preserve"> </w:t>
+      </w:r>
+      <w:r>
+        <w:rPr>
+          <w:bCs/>
+        </w:rPr>
+        <w:t xml:space="preserve">Para que el software sea robusto frente a porcentajes inválidos en los núcleos (Core), </w:t>
+      </w:r>
+      <w:r>
+        <w:rPr>
+          <w:b/>
+          <w:bCs/>
+        </w:rPr>
+        <w:t>el constructor de la clase Core</w:t>
+      </w:r>
+      <w:r>
+        <w:rPr>
+          <w:bCs/>
+        </w:rPr>
+        <w:t xml:space="preserve"> debe ser quien </w:t>
+      </w:r>
+      <w:r>
+        <w:rPr>
+          <w:b/>
+          <w:bCs/>
+        </w:rPr>
+        <w:t>lance la excepción</w:t>
+      </w:r>
+      <w:r>
+        <w:rPr>
+          <w:bCs/>
+        </w:rPr>
+        <w:t xml:space="preserve"> (Plan15Exception) cuando el porcentaje no esté entre 0 y 100, ya que es el </w:t>
+      </w:r>
+      <w:r>
+        <w:rPr>
+          <w:bCs/>
+        </w:rPr>
+        <w:lastRenderedPageBreak/>
+        <w:t xml:space="preserve">responsable directo de validar ese atributo. Luego, el método addCore de la clase Plan15 debe </w:t>
+      </w:r>
+      <w:r>
+        <w:rPr>
+          <w:b/>
+          <w:bCs/>
+        </w:rPr>
+        <w:t>propagar la excepción</w:t>
+      </w:r>
+      <w:r>
+        <w:rPr>
+          <w:bCs/>
+        </w:rPr>
+        <w:t>, permitiendo que cualquier error en la construcción de núcleos se notifique correctamente.</w:t>
+      </w:r>
+    </w:p>
+    <w:p>
+      <w:pPr>
+        <w:spacing w:after="94" w:line="259" w:lineRule="auto"/>
+        <w:rPr>
+          <w:bCs/>
+        </w:rPr>
+      </w:pPr>
+      <w:r>
+        <w:drawing>
+          <wp:anchor distT="0" distB="0" distL="114300" distR="114300" simplePos="0" relativeHeight="251680768" behindDoc="0" locked="0" layoutInCell="1" allowOverlap="1" wp14:anchorId="02EC64F8" wp14:editId="09983C5E">
+            <wp:simplePos x="0" y="0"/>
+            <wp:positionH relativeFrom="page">
+              <wp:align>right</wp:align>
+            </wp:positionH>
+            <wp:positionV relativeFrom="paragraph">
+              <wp:posOffset>288834</wp:posOffset>
+            </wp:positionV>
+            <wp:extent cx="4271958" cy="839755"/>
+            <wp:effectExtent l="0" t="0" r="0" b="0"/>
+            <wp:wrapSquare wrapText="bothSides"/>
+            <wp:docPr id="1199602847" name="Imagen 1" descr="Texto&#10;&#10;El contenido generado por IA puede ser incorrecto."/>
+            <wp:cNvGraphicFramePr>
+              <a:graphicFrameLocks xmlns:a="http://schemas.openxmlformats.org/drawingml/2006/main" noChangeAspect="1"/>
+            </wp:cNvGraphicFramePr>
+            <a:graphic xmlns:a="http://schemas.openxmlformats.org/drawingml/2006/main">
+              <a:graphicData uri="http://schemas.openxmlformats.org/drawingml/2006/picture">
+                <pic:pic xmlns:pic="http://schemas.openxmlformats.org/drawingml/2006/picture">
+                  <pic:nvPicPr>
+                    <pic:cNvPr id="1199602847" name="Imagen 1" descr="Texto&#10;&#10;El contenido generado por IA puede ser incorrecto."/>
+                    <pic:cNvPicPr/>
+                  </pic:nvPicPr>
+                  <pic:blipFill>
+                    <a:blip r:embed="rId43" cstate="print">
+                      <a:extLst>
+                        <a:ext uri="{28A0092B-C50C-407E-A947-70E740481C1C}">
+                          <a14:useLocalDpi xmlns:a14="http://schemas.microsoft.com/office/drawing/2010/main" val="0"/>
+                        </a:ext>
+                      </a:extLst>
+                    </a:blip>
+                    <a:stretch>
+                      <a:fillRect/>
+                    </a:stretch>
+                  </pic:blipFill>
+                  <pic:spPr>
+                    <a:xfrm>
+                      <a:off x="0" y="0"/>
+                      <a:ext cx="4271958" cy="839755"/>
+                    </a:xfrm>
+                    <a:prstGeom prst="rect">
+                      <a:avLst/>
+                    </a:prstGeom>
+                  </pic:spPr>
+                </pic:pic>
+              </a:graphicData>
+            </a:graphic>
+            <wp14:sizeRelH relativeFrom="margin">
+              <wp14:pctWidth>0</wp14:pctWidth>
+            </wp14:sizeRelH>
+            <wp14:sizeRelV relativeFrom="margin">
+              <wp14:pctHeight>0</wp14:pctHeight>
+            </wp14:sizeRelV>
+          </wp:anchor>
+        </w:drawing>
+      </w:r>
+      <w:r>
+        <w:rPr>
+          <w:bCs/>
+        </w:rPr>
+        <w:drawing>
+          <wp:anchor distT="0" distB="0" distL="114300" distR="114300" simplePos="0" relativeHeight="251679744" behindDoc="0" locked="0" layoutInCell="1" allowOverlap="1" wp14:anchorId="36B76358" wp14:editId="25F81929">
+            <wp:simplePos x="0" y="0"/>
+            <wp:positionH relativeFrom="column">
+              <wp:posOffset>-478181</wp:posOffset>
+            </wp:positionH>
+            <wp:positionV relativeFrom="paragraph">
+              <wp:posOffset>279284</wp:posOffset>
+            </wp:positionV>
+            <wp:extent cx="3302635" cy="1654175"/>
+            <wp:effectExtent l="0" t="0" r="0" b="3175"/>
+            <wp:wrapSquare wrapText="bothSides"/>
+            <wp:docPr id="1525428452" name="Imagen 1" descr="Interfaz de usuario gráfica, Texto, Aplicación, Correo electrónico&#10;&#10;El contenido generado por IA puede ser incorrecto."/>
+            <wp:cNvGraphicFramePr>
+              <a:graphicFrameLocks xmlns:a="http://schemas.openxmlformats.org/drawingml/2006/main" noChangeAspect="1"/>
+            </wp:cNvGraphicFramePr>
+            <a:graphic xmlns:a="http://schemas.openxmlformats.org/drawingml/2006/main">
+              <a:graphicData uri="http://schemas.openxmlformats.org/drawingml/2006/picture">
+                <pic:pic xmlns:pic="http://schemas.openxmlformats.org/drawingml/2006/picture">
+                  <pic:nvPicPr>
+                    <pic:cNvPr id="1525428452" name="Imagen 1" descr="Interfaz de usuario gráfica, Texto, Aplicación, Correo electrónico&#10;&#10;El contenido generado por IA puede ser incorrecto."/>
+                    <pic:cNvPicPr/>
+                  </pic:nvPicPr>
+                  <pic:blipFill>
+                    <a:blip r:embed="rId44" cstate="print">
+                      <a:extLst>
+                        <a:ext uri="{28A0092B-C50C-407E-A947-70E740481C1C}">
+                          <a14:useLocalDpi xmlns:a14="http://schemas.microsoft.com/office/drawing/2010/main" val="0"/>
+                        </a:ext>
+                      </a:extLst>
+                    </a:blip>
+                    <a:stretch>
+                      <a:fillRect/>
+                    </a:stretch>
+                  </pic:blipFill>
+                  <pic:spPr>
+                    <a:xfrm>
+                      <a:off x="0" y="0"/>
+                      <a:ext cx="3302635" cy="1654175"/>
+                    </a:xfrm>
+                    <a:prstGeom prst="rect">
+                      <a:avLst/>
+                    </a:prstGeom>
+                  </pic:spPr>
+                </pic:pic>
+              </a:graphicData>
+            </a:graphic>
+            <wp14:sizeRelH relativeFrom="margin">
+              <wp14:pctWidth>0</wp14:pctWidth>
+            </wp14:sizeRelH>
+            <wp14:sizeRelV relativeFrom="margin">
+              <wp14:pctHeight>0</wp14:pctHeight>
+            </wp14:sizeRelV>
+          </wp:anchor>
+        </w:drawing>
+      </w:r>
+      <w:r>
+        <w:rPr>
+          <w:bCs/>
+        </w:rPr>
+        <w:t>3.</w:t>
+      </w:r>
+      <w:r>
+        <w:rPr>
+          <w:bCs/>
+        </w:rPr>
+        <w:t xml:space="preserve">La solución propuesta: </w:t>
+      </w:r>
+    </w:p>
+    <w:p>
+      <w:pPr>
+        <w:spacing w:after="94" w:line="259" w:lineRule="auto"/>
+        <w:rPr>
+          <w:bCs/>
+        </w:rPr>
+      </w:pPr>
+    </w:p>
+    <w:p>
+      <w:pPr>
+        <w:spacing w:after="94" w:line="259" w:lineRule="auto"/>
+        <w:rPr>
+          <w:b/>
+        </w:rPr>
+      </w:pPr>
+    </w:p>
+    <w:p>
+      <w:pPr>
+        <w:spacing w:after="94" w:line="259" w:lineRule="auto"/>
+        <w:rPr>
+          <w:b/>
+        </w:rPr>
+      </w:pPr>
+    </w:p>
+    <w:p>
+      <w:pPr>
+        <w:spacing w:after="94" w:line="259" w:lineRule="auto"/>
+        <w:rPr>
+          <w:b/>
+        </w:rPr>
+      </w:pPr>
+    </w:p>
+    <w:p>
+      <w:pPr>
+        <w:spacing w:after="94" w:line="259" w:lineRule="auto"/>
+        <w:rPr>
+          <w:bCs/>
+        </w:rPr>
+      </w:pPr>
+      <w:r>
+        <w:rPr>
+          <w:bCs/>
+        </w:rPr>
+        <w:drawing>
+          <wp:anchor distT="0" distB="0" distL="114300" distR="114300" simplePos="0" relativeHeight="251681792" behindDoc="0" locked="0" layoutInCell="1" allowOverlap="1" wp14:anchorId="7AC0B07A" wp14:editId="208AD849">
+            <wp:simplePos x="0" y="0"/>
+            <wp:positionH relativeFrom="column">
+              <wp:posOffset>221615</wp:posOffset>
+            </wp:positionH>
+            <wp:positionV relativeFrom="paragraph">
+              <wp:posOffset>226060</wp:posOffset>
+            </wp:positionV>
+            <wp:extent cx="2626360" cy="2684780"/>
+            <wp:effectExtent l="0" t="0" r="2540" b="1270"/>
+            <wp:wrapSquare wrapText="bothSides"/>
+            <wp:docPr id="1458838375" name="Imagen 1" descr="Interfaz de usuario gráfica, Texto, Aplicación, Correo electrónico&#10;&#10;El contenido generado por IA puede ser incorrecto."/>
+            <wp:cNvGraphicFramePr>
+              <a:graphicFrameLocks xmlns:a="http://schemas.openxmlformats.org/drawingml/2006/main" noChangeAspect="1"/>
+            </wp:cNvGraphicFramePr>
+            <a:graphic xmlns:a="http://schemas.openxmlformats.org/drawingml/2006/main">
+              <a:graphicData uri="http://schemas.openxmlformats.org/drawingml/2006/picture">
+                <pic:pic xmlns:pic="http://schemas.openxmlformats.org/drawingml/2006/picture">
+                  <pic:nvPicPr>
+                    <pic:cNvPr id="1458838375" name="Imagen 1" descr="Interfaz de usuario gráfica, Texto, Aplicación, Correo electrónico&#10;&#10;El contenido generado por IA puede ser incorrecto."/>
+                    <pic:cNvPicPr/>
+                  </pic:nvPicPr>
+                  <pic:blipFill>
+                    <a:blip r:embed="rId45" cstate="print">
+                      <a:extLst>
+                        <a:ext uri="{28A0092B-C50C-407E-A947-70E740481C1C}">
+                          <a14:useLocalDpi xmlns:a14="http://schemas.microsoft.com/office/drawing/2010/main" val="0"/>
+                        </a:ext>
+                      </a:extLst>
+                    </a:blip>
+                    <a:stretch>
+                      <a:fillRect/>
+                    </a:stretch>
+                  </pic:blipFill>
+                  <pic:spPr>
+                    <a:xfrm>
+                      <a:off x="0" y="0"/>
+                      <a:ext cx="2626360" cy="2684780"/>
+                    </a:xfrm>
+                    <a:prstGeom prst="rect">
+                      <a:avLst/>
+                    </a:prstGeom>
+                  </pic:spPr>
+                </pic:pic>
+              </a:graphicData>
+            </a:graphic>
+            <wp14:sizeRelH relativeFrom="margin">
+              <wp14:pctWidth>0</wp14:pctWidth>
+            </wp14:sizeRelH>
+            <wp14:sizeRelV relativeFrom="margin">
+              <wp14:pctHeight>0</wp14:pctHeight>
+            </wp14:sizeRelV>
+          </wp:anchor>
+        </w:drawing>
+      </w:r>
+      <w:r>
+        <w:rPr>
+          <w:bCs/>
+        </w:rPr>
+        <w:t>4.Con nuestro ajuste en BlueJ:</w:t>
+      </w:r>
+    </w:p>
+    <w:p>
+      <w:pPr>
+        <w:spacing w:after="94" w:line="259" w:lineRule="auto"/>
+        <w:rPr>
+          <w:bCs/>
+        </w:rPr>
+      </w:pPr>
+    </w:p>
+    <w:p>
+      <w:pPr>
+        <w:spacing w:after="94" w:line="259" w:lineRule="auto"/>
+        <w:rPr>
+          <w:bCs/>
+        </w:rPr>
+      </w:pPr>
+    </w:p>
+    <w:p>
+      <w:pPr>
+        <w:spacing w:after="94" w:line="259" w:lineRule="auto"/>
+        <w:rPr>
+          <w:bCs/>
+        </w:rPr>
+      </w:pPr>
+    </w:p>
+    <w:p>
+      <w:pPr>
+        <w:spacing w:after="94" w:line="259" w:lineRule="auto"/>
+        <w:rPr>
+          <w:b/>
+        </w:rPr>
+      </w:pPr>
+    </w:p>
+    <w:p>
+      <w:pPr>
+        <w:spacing w:after="94" w:line="259" w:lineRule="auto"/>
+        <w:rPr>
+          <w:b/>
+        </w:rPr>
+      </w:pPr>
+    </w:p>
+    <w:p>
+      <w:pPr>
+        <w:spacing w:after="94" w:line="259" w:lineRule="auto"/>
+        <w:rPr>
+          <w:b/>
+        </w:rPr>
+      </w:pPr>
+    </w:p>
+    <w:p>
+      <w:pPr>
+        <w:spacing w:after="94" w:line="259" w:lineRule="auto"/>
+        <w:rPr>
+          <w:b/>
+        </w:rPr>
+      </w:pPr>
+    </w:p>
+    <w:p>
+      <w:pPr>
+        <w:spacing w:after="94" w:line="259" w:lineRule="auto"/>
+        <w:rPr>
+          <w:b/>
+        </w:rPr>
+      </w:pPr>
+    </w:p>
+    <w:p>
+      <w:pPr>
+        <w:spacing w:after="94" w:line="259" w:lineRule="auto"/>
+        <w:rPr>
+          <w:b/>
+        </w:rPr>
+      </w:pPr>
+    </w:p>
+    <w:p>
+      <w:pPr>
+        <w:spacing w:after="94" w:line="259" w:lineRule="auto"/>
+      </w:pPr>
+    </w:p>
+    <w:p>
+      <w:pPr>
+        <w:spacing w:after="235"/>
+        <w:ind w:left="705" w:firstLine="0"/>
+      </w:pPr>
+    </w:p>
+    <w:p>
+      <w:pPr>
+        <w:spacing w:after="235"/>
+        <w:ind w:left="705" w:firstLine="0"/>
+      </w:pPr>
+    </w:p>
+    <w:p>
+      <w:pPr>
+        <w:spacing w:after="235"/>
+        <w:ind w:left="705" w:firstLine="0"/>
+      </w:pPr>
+    </w:p>
+    <w:p>
+      <w:pPr>
+        <w:spacing w:after="26" w:line="259" w:lineRule="auto"/>
+        <w:rPr>
+          <w:b/>
+        </w:rPr>
+      </w:pPr>
+      <w:r>
+        <w:t xml:space="preserve">Apartado </w:t>
+      </w:r>
+      <w:r>
+        <w:t>d</w:t>
+      </w:r>
+      <w:r>
+        <w:t xml:space="preserve">) </w:t>
+      </w:r>
+      <w:r>
+        <w:rPr>
+          <w:b/>
+        </w:rPr>
+        <w:t>Proponga una nueva condición</w:t>
+      </w:r>
+    </w:p>
+    <w:p>
+      <w:pPr>
+        <w:spacing w:after="26" w:line="259" w:lineRule="auto"/>
+        <w:rPr>
+          <w:bCs/>
+        </w:rPr>
+      </w:pPr>
+      <w:r>
+        <w:rPr>
+          <w:b/>
+        </w:rPr>
+        <w:t>1.</w:t>
+      </w:r>
+      <w:r>
+        <w:rPr>
+          <w:bCs/>
+        </w:rPr>
+        <w:t>Lo que proponemos es que al momento de completar las siglas estas tengan que estar estrictamente en mayúsculas, dado que es mejor para evitar mayores riesgos, además que es más fácil identificar las materias en este momento acepta en minisculas y mayusculas.</w:t>
+      </w:r>
+    </w:p>
+    <w:p>
+      <w:pPr>
+        <w:spacing w:after="235"/>
+        <w:ind w:left="705" w:firstLine="0"/>
+      </w:pPr>
+    </w:p>
+    <w:p>
+      <w:pPr>
         <w:spacing w:after="235"/>
         <w:ind w:left="705" w:firstLine="0"/>
       </w:pPr>
@@ -4550,7 +5274,6 @@
         <w:ind w:hanging="360"/>
       </w:pPr>
       <w:r>
-        <w:lastRenderedPageBreak/>
         <w:t xml:space="preserve">Modifiquen la aplicación para garantizar que  </w:t>
       </w:r>
       <w:r>
@@ -4834,6 +5557,7 @@
         <w:ind w:hanging="360"/>
       </w:pPr>
       <w:r>
+        <w:lastRenderedPageBreak/>
         <w:t xml:space="preserve">¿Qué hicieron bien como actividades? ¿Qué se comprometen a hacer para mejorar los resultados? </w:t>
       </w:r>
     </w:p>
@@ -6832,96 +7556,7 @@
     </w:lvl>
   </w:abstractNum>
   <w:abstractNum w:abstractNumId="13" w15:restartNumberingAfterBreak="0">
-    <w:nsid w:val="4D66194B"/>
-    <w:multiLevelType w:val="hybridMultilevel"/>
-    <w:tmpl w:val="F9F6F434"/>
-    <w:lvl w:ilvl="0" w:tplc="B67E8208">
-      <w:start w:val="1"/>
-      <w:numFmt w:val="decimal"/>
-      <w:lvlText w:val="%1."/>
-      <w:lvlJc w:val="left"/>
-      <w:pPr>
-        <w:ind w:left="1067" w:hanging="360"/>
-      </w:pPr>
-      <w:rPr>
-        <w:rFonts w:hint="default"/>
-      </w:rPr>
-    </w:lvl>
-    <w:lvl w:ilvl="1" w:tplc="240A0019" w:tentative="1">
-      <w:start w:val="1"/>
-      <w:numFmt w:val="lowerLetter"/>
-      <w:lvlText w:val="%2."/>
-      <w:lvlJc w:val="left"/>
-      <w:pPr>
-        <w:ind w:left="1787" w:hanging="360"/>
-      </w:pPr>
-    </w:lvl>
-    <w:lvl w:ilvl="2" w:tplc="240A001B" w:tentative="1">
-      <w:start w:val="1"/>
-      <w:numFmt w:val="lowerRoman"/>
-      <w:lvlText w:val="%3."/>
-      <w:lvlJc w:val="right"/>
-      <w:pPr>
-        <w:ind w:left="2507" w:hanging="180"/>
-      </w:pPr>
-    </w:lvl>
-    <w:lvl w:ilvl="3" w:tplc="240A000F" w:tentative="1">
-      <w:start w:val="1"/>
-      <w:numFmt w:val="decimal"/>
-      <w:lvlText w:val="%4."/>
-      <w:lvlJc w:val="left"/>
-      <w:pPr>
-        <w:ind w:left="3227" w:hanging="360"/>
-      </w:pPr>
-    </w:lvl>
-    <w:lvl w:ilvl="4" w:tplc="240A0019" w:tentative="1">
-      <w:start w:val="1"/>
-      <w:numFmt w:val="lowerLetter"/>
-      <w:lvlText w:val="%5."/>
-      <w:lvlJc w:val="left"/>
-      <w:pPr>
-        <w:ind w:left="3947" w:hanging="360"/>
-      </w:pPr>
-    </w:lvl>
-    <w:lvl w:ilvl="5" w:tplc="240A001B" w:tentative="1">
-      <w:start w:val="1"/>
-      <w:numFmt w:val="lowerRoman"/>
-      <w:lvlText w:val="%6."/>
-      <w:lvlJc w:val="right"/>
-      <w:pPr>
-        <w:ind w:left="4667" w:hanging="180"/>
-      </w:pPr>
-    </w:lvl>
-    <w:lvl w:ilvl="6" w:tplc="240A000F" w:tentative="1">
-      <w:start w:val="1"/>
-      <w:numFmt w:val="decimal"/>
-      <w:lvlText w:val="%7."/>
-      <w:lvlJc w:val="left"/>
-      <w:pPr>
-        <w:ind w:left="5387" w:hanging="360"/>
-      </w:pPr>
-    </w:lvl>
-    <w:lvl w:ilvl="7" w:tplc="240A0019" w:tentative="1">
-      <w:start w:val="1"/>
-      <w:numFmt w:val="lowerLetter"/>
-      <w:lvlText w:val="%8."/>
-      <w:lvlJc w:val="left"/>
-      <w:pPr>
-        <w:ind w:left="6107" w:hanging="360"/>
-      </w:pPr>
-    </w:lvl>
-    <w:lvl w:ilvl="8" w:tplc="240A001B" w:tentative="1">
-      <w:start w:val="1"/>
-      <w:numFmt w:val="lowerRoman"/>
-      <w:lvlText w:val="%9."/>
-      <w:lvlJc w:val="right"/>
-      <w:pPr>
-        <w:ind w:left="6827" w:hanging="180"/>
-      </w:pPr>
-    </w:lvl>
-  </w:abstractNum>
-  <w:abstractNum w:abstractNumId="14" w15:restartNumberingAfterBreak="0">
-    <w:nsid w:val="51E340AC"/>
+    <w:nsid w:val="43793EC6"/>
     <w:multiLevelType w:val="multilevel"/>
     <w:tmpl w:val="8FF4F4B8"/>
     <w:lvl w:ilvl="0">
@@ -7114,7 +7749,290 @@
       </w:rPr>
     </w:lvl>
   </w:abstractNum>
+  <w:abstractNum w:abstractNumId="14" w15:restartNumberingAfterBreak="0">
+    <w:nsid w:val="4D66194B"/>
+    <w:multiLevelType w:val="hybridMultilevel"/>
+    <w:tmpl w:val="F9F6F434"/>
+    <w:lvl w:ilvl="0" w:tplc="B67E8208">
+      <w:start w:val="1"/>
+      <w:numFmt w:val="decimal"/>
+      <w:lvlText w:val="%1."/>
+      <w:lvlJc w:val="left"/>
+      <w:pPr>
+        <w:ind w:left="1067" w:hanging="360"/>
+      </w:pPr>
+      <w:rPr>
+        <w:rFonts w:hint="default"/>
+      </w:rPr>
+    </w:lvl>
+    <w:lvl w:ilvl="1" w:tplc="240A0019" w:tentative="1">
+      <w:start w:val="1"/>
+      <w:numFmt w:val="lowerLetter"/>
+      <w:lvlText w:val="%2."/>
+      <w:lvlJc w:val="left"/>
+      <w:pPr>
+        <w:ind w:left="1787" w:hanging="360"/>
+      </w:pPr>
+    </w:lvl>
+    <w:lvl w:ilvl="2" w:tplc="240A001B" w:tentative="1">
+      <w:start w:val="1"/>
+      <w:numFmt w:val="lowerRoman"/>
+      <w:lvlText w:val="%3."/>
+      <w:lvlJc w:val="right"/>
+      <w:pPr>
+        <w:ind w:left="2507" w:hanging="180"/>
+      </w:pPr>
+    </w:lvl>
+    <w:lvl w:ilvl="3" w:tplc="240A000F" w:tentative="1">
+      <w:start w:val="1"/>
+      <w:numFmt w:val="decimal"/>
+      <w:lvlText w:val="%4."/>
+      <w:lvlJc w:val="left"/>
+      <w:pPr>
+        <w:ind w:left="3227" w:hanging="360"/>
+      </w:pPr>
+    </w:lvl>
+    <w:lvl w:ilvl="4" w:tplc="240A0019" w:tentative="1">
+      <w:start w:val="1"/>
+      <w:numFmt w:val="lowerLetter"/>
+      <w:lvlText w:val="%5."/>
+      <w:lvlJc w:val="left"/>
+      <w:pPr>
+        <w:ind w:left="3947" w:hanging="360"/>
+      </w:pPr>
+    </w:lvl>
+    <w:lvl w:ilvl="5" w:tplc="240A001B" w:tentative="1">
+      <w:start w:val="1"/>
+      <w:numFmt w:val="lowerRoman"/>
+      <w:lvlText w:val="%6."/>
+      <w:lvlJc w:val="right"/>
+      <w:pPr>
+        <w:ind w:left="4667" w:hanging="180"/>
+      </w:pPr>
+    </w:lvl>
+    <w:lvl w:ilvl="6" w:tplc="240A000F" w:tentative="1">
+      <w:start w:val="1"/>
+      <w:numFmt w:val="decimal"/>
+      <w:lvlText w:val="%7."/>
+      <w:lvlJc w:val="left"/>
+      <w:pPr>
+        <w:ind w:left="5387" w:hanging="360"/>
+      </w:pPr>
+    </w:lvl>
+    <w:lvl w:ilvl="7" w:tplc="240A0019" w:tentative="1">
+      <w:start w:val="1"/>
+      <w:numFmt w:val="lowerLetter"/>
+      <w:lvlText w:val="%8."/>
+      <w:lvlJc w:val="left"/>
+      <w:pPr>
+        <w:ind w:left="6107" w:hanging="360"/>
+      </w:pPr>
+    </w:lvl>
+    <w:lvl w:ilvl="8" w:tplc="240A001B" w:tentative="1">
+      <w:start w:val="1"/>
+      <w:numFmt w:val="lowerRoman"/>
+      <w:lvlText w:val="%9."/>
+      <w:lvlJc w:val="right"/>
+      <w:pPr>
+        <w:ind w:left="6827" w:hanging="180"/>
+      </w:pPr>
+    </w:lvl>
+  </w:abstractNum>
   <w:abstractNum w:abstractNumId="15" w15:restartNumberingAfterBreak="0">
+    <w:nsid w:val="51E340AC"/>
+    <w:multiLevelType w:val="multilevel"/>
+    <w:tmpl w:val="8FF4F4B8"/>
+    <w:lvl w:ilvl="0">
+      <w:start w:val="1"/>
+      <w:numFmt w:val="decimal"/>
+      <w:lvlText w:val="%1."/>
+      <w:lvlJc w:val="left"/>
+      <w:pPr>
+        <w:ind w:left="705" w:hanging="705"/>
+      </w:pPr>
+      <w:rPr>
+        <w:rFonts w:ascii="Calibri" w:eastAsia="Calibri" w:hAnsi="Calibri" w:cs="Calibri"/>
+        <w:b w:val="0"/>
+        <w:i/>
+        <w:strike w:val="0"/>
+        <w:color w:val="000000"/>
+        <w:sz w:val="20"/>
+        <w:szCs w:val="20"/>
+        <w:u w:val="none"/>
+        <w:shd w:val="clear" w:color="auto" w:fill="auto"/>
+        <w:vertAlign w:val="baseline"/>
+      </w:rPr>
+    </w:lvl>
+    <w:lvl w:ilvl="1">
+      <w:start w:val="1"/>
+      <w:numFmt w:val="lowerLetter"/>
+      <w:lvlText w:val="%2."/>
+      <w:lvlJc w:val="left"/>
+      <w:pPr>
+        <w:ind w:left="981" w:hanging="981"/>
+      </w:pPr>
+      <w:rPr>
+        <w:rFonts w:ascii="Calibri" w:eastAsia="Calibri" w:hAnsi="Calibri" w:cs="Calibri"/>
+        <w:b/>
+        <w:i w:val="0"/>
+        <w:strike w:val="0"/>
+        <w:color w:val="000000"/>
+        <w:sz w:val="20"/>
+        <w:szCs w:val="20"/>
+        <w:u w:val="none"/>
+        <w:shd w:val="clear" w:color="auto" w:fill="auto"/>
+        <w:vertAlign w:val="baseline"/>
+      </w:rPr>
+    </w:lvl>
+    <w:lvl w:ilvl="2">
+      <w:start w:val="1"/>
+      <w:numFmt w:val="lowerRoman"/>
+      <w:lvlText w:val="%3"/>
+      <w:lvlJc w:val="left"/>
+      <w:pPr>
+        <w:ind w:left="1788" w:hanging="1788"/>
+      </w:pPr>
+      <w:rPr>
+        <w:rFonts w:ascii="Calibri" w:eastAsia="Calibri" w:hAnsi="Calibri" w:cs="Calibri"/>
+        <w:b/>
+        <w:i w:val="0"/>
+        <w:strike w:val="0"/>
+        <w:color w:val="000000"/>
+        <w:sz w:val="20"/>
+        <w:szCs w:val="20"/>
+        <w:u w:val="none"/>
+        <w:shd w:val="clear" w:color="auto" w:fill="auto"/>
+        <w:vertAlign w:val="baseline"/>
+      </w:rPr>
+    </w:lvl>
+    <w:lvl w:ilvl="3">
+      <w:start w:val="1"/>
+      <w:numFmt w:val="decimal"/>
+      <w:lvlText w:val="%4"/>
+      <w:lvlJc w:val="left"/>
+      <w:pPr>
+        <w:ind w:left="2508" w:hanging="2508"/>
+      </w:pPr>
+      <w:rPr>
+        <w:rFonts w:ascii="Calibri" w:eastAsia="Calibri" w:hAnsi="Calibri" w:cs="Calibri"/>
+        <w:b/>
+        <w:i w:val="0"/>
+        <w:strike w:val="0"/>
+        <w:color w:val="000000"/>
+        <w:sz w:val="20"/>
+        <w:szCs w:val="20"/>
+        <w:u w:val="none"/>
+        <w:shd w:val="clear" w:color="auto" w:fill="auto"/>
+        <w:vertAlign w:val="baseline"/>
+      </w:rPr>
+    </w:lvl>
+    <w:lvl w:ilvl="4">
+      <w:start w:val="1"/>
+      <w:numFmt w:val="lowerLetter"/>
+      <w:lvlText w:val="%5"/>
+      <w:lvlJc w:val="left"/>
+      <w:pPr>
+        <w:ind w:left="3228" w:hanging="3228"/>
+      </w:pPr>
+      <w:rPr>
+        <w:rFonts w:ascii="Calibri" w:eastAsia="Calibri" w:hAnsi="Calibri" w:cs="Calibri"/>
+        <w:b/>
+        <w:i w:val="0"/>
+        <w:strike w:val="0"/>
+        <w:color w:val="000000"/>
+        <w:sz w:val="20"/>
+        <w:szCs w:val="20"/>
+        <w:u w:val="none"/>
+        <w:shd w:val="clear" w:color="auto" w:fill="auto"/>
+        <w:vertAlign w:val="baseline"/>
+      </w:rPr>
+    </w:lvl>
+    <w:lvl w:ilvl="5">
+      <w:start w:val="1"/>
+      <w:numFmt w:val="lowerRoman"/>
+      <w:lvlText w:val="%6"/>
+      <w:lvlJc w:val="left"/>
+      <w:pPr>
+        <w:ind w:left="3948" w:hanging="3948"/>
+      </w:pPr>
+      <w:rPr>
+        <w:rFonts w:ascii="Calibri" w:eastAsia="Calibri" w:hAnsi="Calibri" w:cs="Calibri"/>
+        <w:b/>
+        <w:i w:val="0"/>
+        <w:strike w:val="0"/>
+        <w:color w:val="000000"/>
+        <w:sz w:val="20"/>
+        <w:szCs w:val="20"/>
+        <w:u w:val="none"/>
+        <w:shd w:val="clear" w:color="auto" w:fill="auto"/>
+        <w:vertAlign w:val="baseline"/>
+      </w:rPr>
+    </w:lvl>
+    <w:lvl w:ilvl="6">
+      <w:start w:val="1"/>
+      <w:numFmt w:val="decimal"/>
+      <w:lvlText w:val="%7"/>
+      <w:lvlJc w:val="left"/>
+      <w:pPr>
+        <w:ind w:left="4668" w:hanging="4668"/>
+      </w:pPr>
+      <w:rPr>
+        <w:rFonts w:ascii="Calibri" w:eastAsia="Calibri" w:hAnsi="Calibri" w:cs="Calibri"/>
+        <w:b/>
+        <w:i w:val="0"/>
+        <w:strike w:val="0"/>
+        <w:color w:val="000000"/>
+        <w:sz w:val="20"/>
+        <w:szCs w:val="20"/>
+        <w:u w:val="none"/>
+        <w:shd w:val="clear" w:color="auto" w:fill="auto"/>
+        <w:vertAlign w:val="baseline"/>
+      </w:rPr>
+    </w:lvl>
+    <w:lvl w:ilvl="7">
+      <w:start w:val="1"/>
+      <w:numFmt w:val="lowerLetter"/>
+      <w:lvlText w:val="%8"/>
+      <w:lvlJc w:val="left"/>
+      <w:pPr>
+        <w:ind w:left="5388" w:hanging="5388"/>
+      </w:pPr>
+      <w:rPr>
+        <w:rFonts w:ascii="Calibri" w:eastAsia="Calibri" w:hAnsi="Calibri" w:cs="Calibri"/>
+        <w:b/>
+        <w:i w:val="0"/>
+        <w:strike w:val="0"/>
+        <w:color w:val="000000"/>
+        <w:sz w:val="20"/>
+        <w:szCs w:val="20"/>
+        <w:u w:val="none"/>
+        <w:shd w:val="clear" w:color="auto" w:fill="auto"/>
+        <w:vertAlign w:val="baseline"/>
+      </w:rPr>
+    </w:lvl>
+    <w:lvl w:ilvl="8">
+      <w:start w:val="1"/>
+      <w:numFmt w:val="lowerRoman"/>
+      <w:lvlText w:val="%9"/>
+      <w:lvlJc w:val="left"/>
+      <w:pPr>
+        <w:ind w:left="6108" w:hanging="6108"/>
+      </w:pPr>
+      <w:rPr>
+        <w:rFonts w:ascii="Calibri" w:eastAsia="Calibri" w:hAnsi="Calibri" w:cs="Calibri"/>
+        <w:b/>
+        <w:i w:val="0"/>
+        <w:strike w:val="0"/>
+        <w:color w:val="000000"/>
+        <w:sz w:val="20"/>
+        <w:szCs w:val="20"/>
+        <w:u w:val="none"/>
+        <w:shd w:val="clear" w:color="auto" w:fill="auto"/>
+        <w:vertAlign w:val="baseline"/>
+      </w:rPr>
+    </w:lvl>
+  </w:abstractNum>
+  <w:abstractNum w:abstractNumId="16" w15:restartNumberingAfterBreak="0">
     <w:nsid w:val="5A471C30"/>
     <w:multiLevelType w:val="hybridMultilevel"/>
     <w:tmpl w:val="2E664F04"/>
@@ -7227,7 +8145,7 @@
       </w:rPr>
     </w:lvl>
   </w:abstractNum>
-  <w:abstractNum w:abstractNumId="16" w15:restartNumberingAfterBreak="0">
+  <w:abstractNum w:abstractNumId="17" w15:restartNumberingAfterBreak="0">
     <w:nsid w:val="5C475728"/>
     <w:multiLevelType w:val="hybridMultilevel"/>
     <w:tmpl w:val="B312337C"/>
@@ -7340,7 +8258,7 @@
       </w:rPr>
     </w:lvl>
   </w:abstractNum>
-  <w:abstractNum w:abstractNumId="17" w15:restartNumberingAfterBreak="0">
+  <w:abstractNum w:abstractNumId="18" w15:restartNumberingAfterBreak="0">
     <w:nsid w:val="62687519"/>
     <w:multiLevelType w:val="multilevel"/>
     <w:tmpl w:val="0DC0EE6C"/>
@@ -7534,7 +8452,7 @@
       </w:rPr>
     </w:lvl>
   </w:abstractNum>
-  <w:abstractNum w:abstractNumId="18" w15:restartNumberingAfterBreak="0">
+  <w:abstractNum w:abstractNumId="19" w15:restartNumberingAfterBreak="0">
     <w:nsid w:val="65D4400F"/>
     <w:multiLevelType w:val="multilevel"/>
     <w:tmpl w:val="60EE05AE"/>
@@ -7728,7 +8646,7 @@
       </w:rPr>
     </w:lvl>
   </w:abstractNum>
-  <w:abstractNum w:abstractNumId="19" w15:restartNumberingAfterBreak="0">
+  <w:abstractNum w:abstractNumId="20" w15:restartNumberingAfterBreak="0">
     <w:nsid w:val="67160F03"/>
     <w:multiLevelType w:val="hybridMultilevel"/>
     <w:tmpl w:val="1C344F1E"/>
@@ -7845,13 +8763,13 @@
     <w:abstractNumId w:val="8"/>
   </w:num>
   <w:num w:numId="2" w16cid:durableId="227421234">
-    <w:abstractNumId w:val="18"/>
+    <w:abstractNumId w:val="19"/>
   </w:num>
   <w:num w:numId="3" w16cid:durableId="212618200">
     <w:abstractNumId w:val="10"/>
   </w:num>
   <w:num w:numId="4" w16cid:durableId="790168808">
-    <w:abstractNumId w:val="14"/>
+    <w:abstractNumId w:val="15"/>
   </w:num>
   <w:num w:numId="5" w16cid:durableId="1589345716">
     <w:abstractNumId w:val="3"/>
@@ -7860,7 +8778,7 @@
     <w:abstractNumId w:val="4"/>
   </w:num>
   <w:num w:numId="7" w16cid:durableId="688214411">
-    <w:abstractNumId w:val="17"/>
+    <w:abstractNumId w:val="18"/>
   </w:num>
   <w:num w:numId="8" w16cid:durableId="740173865">
     <w:abstractNumId w:val="5"/>
@@ -7872,7 +8790,7 @@
     <w:abstractNumId w:val="0"/>
   </w:num>
   <w:num w:numId="11" w16cid:durableId="475954760">
-    <w:abstractNumId w:val="19"/>
+    <w:abstractNumId w:val="20"/>
   </w:num>
   <w:num w:numId="12" w16cid:durableId="382828109">
     <w:abstractNumId w:val="6"/>
@@ -7884,22 +8802,25 @@
     <w:abstractNumId w:val="2"/>
   </w:num>
   <w:num w:numId="15" w16cid:durableId="1945765676">
-    <w:abstractNumId w:val="16"/>
+    <w:abstractNumId w:val="17"/>
   </w:num>
   <w:num w:numId="16" w16cid:durableId="1643727527">
     <w:abstractNumId w:val="11"/>
   </w:num>
   <w:num w:numId="17" w16cid:durableId="1678533857">
-    <w:abstractNumId w:val="13"/>
+    <w:abstractNumId w:val="14"/>
   </w:num>
   <w:num w:numId="18" w16cid:durableId="968973550">
-    <w:abstractNumId w:val="15"/>
+    <w:abstractNumId w:val="16"/>
   </w:num>
   <w:num w:numId="19" w16cid:durableId="1484851683">
     <w:abstractNumId w:val="12"/>
   </w:num>
   <w:num w:numId="20" w16cid:durableId="227770306">
     <w:abstractNumId w:val="1"/>
+  </w:num>
+  <w:num w:numId="21" w16cid:durableId="2113549040">
+    <w:abstractNumId w:val="13"/>
   </w:num>
 </w:numbering>
 </file>
@@ -8309,7 +9230,7 @@
   <w:style w:type="paragraph" w:default="1" w:styleId="Normal">
     <w:name w:val="Normal"/>
     <w:qFormat/>
-    <w:rsid w:val="00F5050C"/>
+    <w:rsid w:val="00DB4234"/>
     <w:rPr>
       <w:color w:val="000000"/>
       <w:lang w:val="es-CO"/>

</xml_diff>